<commit_message>
anohter done with this tihs
</commit_message>
<xml_diff>
--- a/lab1/lab_report.docx
+++ b/lab1/lab_report.docx
@@ -476,7 +476,6 @@
         <w:t xml:space="preserve">, коэффициенты </w:t>
       </w:r>
       <w:proofErr w:type="spellStart"/>
-      <w:proofErr w:type="gramStart"/>
       <w:r>
         <w:rPr>
           <w:rStyle w:val="katex-mathml"/>
@@ -484,17 +483,7 @@
           <w:sz w:val="28"/>
           <w:szCs w:val="28"/>
         </w:rPr>
-        <w:t>a,b</w:t>
-      </w:r>
-      <w:proofErr w:type="gramEnd"/>
-      <w:r>
-        <w:rPr>
-          <w:rStyle w:val="katex-mathml"/>
-          <w:rFonts w:ascii="Times New Roman" w:hAnsi="Times New Roman" w:cs="Times New Roman"/>
-          <w:sz w:val="28"/>
-          <w:szCs w:val="28"/>
-        </w:rPr>
-        <w:t>,c,d</w:t>
+        <w:t>a,b,c,d</w:t>
       </w:r>
       <w:proofErr w:type="spellEnd"/>
       <w:r>
@@ -2984,17 +2973,7 @@
           <w:sz w:val="28"/>
           <w:szCs w:val="28"/>
         </w:rPr>
-        <w:t xml:space="preserve">    </w:t>
-      </w:r>
-      <w:proofErr w:type="gramStart"/>
-      <w:r>
-        <w:rPr>
-          <w:rFonts w:ascii="Times New Roman" w:eastAsiaTheme="minorEastAsia" w:hAnsi="Times New Roman" w:cs="Times New Roman"/>
-          <w:bCs/>
-          <w:sz w:val="28"/>
-          <w:szCs w:val="28"/>
-        </w:rPr>
-        <w:t xml:space="preserve">   </w:t>
+        <w:t xml:space="preserve">       </w:t>
       </w:r>
       <w:r>
         <w:rPr>
@@ -3005,7 +2984,6 @@
         </w:rPr>
         <w:t>(</w:t>
       </w:r>
-      <w:proofErr w:type="gramEnd"/>
       <w:r>
         <w:rPr>
           <w:rFonts w:ascii="Times New Roman" w:eastAsiaTheme="minorEastAsia" w:hAnsi="Times New Roman" w:cs="Times New Roman"/>
@@ -3247,7 +3225,108 @@
           <w:sz w:val="28"/>
           <w:szCs w:val="28"/>
         </w:rPr>
-        <w:t xml:space="preserve"> достаточно просто вызвать переобучение даже при небольших значениях ошибки (понятие относительное, но все же), ведь при этом подходе полином пройдет точно через точки из обучающей выборки, а при неудачном их выборе полином не будет приближать функцию вовсе.</w:t>
+        <w:t xml:space="preserve"> достаточно просто вызвать переобучение</w:t>
+      </w:r>
+      <w:r>
+        <w:rPr>
+          <w:rFonts w:ascii="Times New Roman" w:eastAsiaTheme="minorEastAsia" w:hAnsi="Times New Roman" w:cs="Times New Roman"/>
+          <w:bCs/>
+          <w:sz w:val="28"/>
+          <w:szCs w:val="28"/>
+        </w:rPr>
+        <w:t>,</w:t>
+      </w:r>
+      <w:r>
+        <w:rPr>
+          <w:rFonts w:ascii="Times New Roman" w:eastAsiaTheme="minorEastAsia" w:hAnsi="Times New Roman" w:cs="Times New Roman"/>
+          <w:bCs/>
+          <w:sz w:val="28"/>
+          <w:szCs w:val="28"/>
+        </w:rPr>
+        <w:t xml:space="preserve"> </w:t>
+      </w:r>
+      <w:r>
+        <w:rPr>
+          <w:rFonts w:ascii="Times New Roman" w:eastAsiaTheme="minorEastAsia" w:hAnsi="Times New Roman" w:cs="Times New Roman"/>
+          <w:bCs/>
+          <w:sz w:val="28"/>
+          <w:szCs w:val="28"/>
+        </w:rPr>
+        <w:t xml:space="preserve">и </w:t>
+      </w:r>
+      <w:r>
+        <w:rPr>
+          <w:rFonts w:ascii="Times New Roman" w:eastAsiaTheme="minorEastAsia" w:hAnsi="Times New Roman" w:cs="Times New Roman"/>
+          <w:bCs/>
+          <w:sz w:val="28"/>
+          <w:szCs w:val="28"/>
+        </w:rPr>
+        <w:t xml:space="preserve">даже при небольших значениях ошибки </w:t>
+      </w:r>
+      <w:r>
+        <w:rPr>
+          <w:rFonts w:ascii="Times New Roman" w:eastAsiaTheme="minorEastAsia" w:hAnsi="Times New Roman" w:cs="Times New Roman"/>
+          <w:bCs/>
+          <w:sz w:val="28"/>
+          <w:szCs w:val="28"/>
+        </w:rPr>
+        <w:t>появляются расхождения</w:t>
+      </w:r>
+      <w:r>
+        <w:rPr>
+          <w:rFonts w:ascii="Times New Roman" w:eastAsiaTheme="minorEastAsia" w:hAnsi="Times New Roman" w:cs="Times New Roman"/>
+          <w:bCs/>
+          <w:sz w:val="28"/>
+          <w:szCs w:val="28"/>
+        </w:rPr>
+        <w:t xml:space="preserve"> с оригинальной функцией, а </w:t>
+      </w:r>
+      <w:proofErr w:type="spellStart"/>
+      <w:r>
+        <w:rPr>
+          <w:rFonts w:ascii="Times New Roman" w:eastAsiaTheme="minorEastAsia" w:hAnsi="Times New Roman" w:cs="Times New Roman"/>
+          <w:bCs/>
+          <w:sz w:val="28"/>
+          <w:szCs w:val="28"/>
+        </w:rPr>
+        <w:t>тк</w:t>
+      </w:r>
+      <w:proofErr w:type="spellEnd"/>
+      <w:r>
+        <w:rPr>
+          <w:rFonts w:ascii="Times New Roman" w:eastAsiaTheme="minorEastAsia" w:hAnsi="Times New Roman" w:cs="Times New Roman"/>
+          <w:bCs/>
+          <w:sz w:val="28"/>
+          <w:szCs w:val="28"/>
+        </w:rPr>
+        <w:t xml:space="preserve"> </w:t>
+      </w:r>
+      <w:r>
+        <w:rPr>
+          <w:rFonts w:ascii="Times New Roman" w:eastAsiaTheme="minorEastAsia" w:hAnsi="Times New Roman" w:cs="Times New Roman"/>
+          <w:bCs/>
+          <w:sz w:val="28"/>
+          <w:szCs w:val="28"/>
+        </w:rPr>
+        <w:t xml:space="preserve">при этом подходе полином пройдет точно через точки из обучающей выборки, </w:t>
+      </w:r>
+      <w:r>
+        <w:rPr>
+          <w:rFonts w:ascii="Times New Roman" w:eastAsiaTheme="minorEastAsia" w:hAnsi="Times New Roman" w:cs="Times New Roman"/>
+          <w:bCs/>
+          <w:sz w:val="28"/>
+          <w:szCs w:val="28"/>
+        </w:rPr>
+        <w:t>то при</w:t>
+      </w:r>
+      <w:r>
+        <w:rPr>
+          <w:rFonts w:ascii="Times New Roman" w:eastAsiaTheme="minorEastAsia" w:hAnsi="Times New Roman" w:cs="Times New Roman"/>
+          <w:bCs/>
+          <w:sz w:val="28"/>
+          <w:szCs w:val="28"/>
+        </w:rPr>
+        <w:t xml:space="preserve"> неудачном их выборе полином не будет приближать функцию вовсе.</w:t>
       </w:r>
       <w:r>
         <w:rPr>
@@ -3365,6 +3444,268 @@
           <w:szCs w:val="28"/>
         </w:rPr>
         <w:t xml:space="preserve"> </w:t>
+      </w:r>
+    </w:p>
+    <w:p>
+      <w:pPr>
+        <w:rPr>
+          <w:rFonts w:ascii="Times New Roman" w:eastAsiaTheme="minorEastAsia" w:hAnsi="Times New Roman" w:cs="Times New Roman"/>
+          <w:bCs/>
+          <w:sz w:val="28"/>
+          <w:szCs w:val="28"/>
+        </w:rPr>
+      </w:pPr>
+      <w:r>
+        <w:rPr>
+          <w:rFonts w:ascii="Times New Roman" w:eastAsiaTheme="minorEastAsia" w:hAnsi="Times New Roman" w:cs="Times New Roman"/>
+          <w:bCs/>
+          <w:sz w:val="28"/>
+          <w:szCs w:val="28"/>
+        </w:rPr>
+        <w:t xml:space="preserve">Данный случай я бы классифицировал как </w:t>
+      </w:r>
+      <w:proofErr w:type="spellStart"/>
+      <w:r>
+        <w:rPr>
+          <w:rFonts w:ascii="Times New Roman" w:eastAsiaTheme="minorEastAsia" w:hAnsi="Times New Roman" w:cs="Times New Roman"/>
+          <w:bCs/>
+          <w:sz w:val="28"/>
+          <w:szCs w:val="28"/>
+        </w:rPr>
+        <w:t>недообучение</w:t>
+      </w:r>
+      <w:proofErr w:type="spellEnd"/>
+      <w:r>
+        <w:rPr>
+          <w:rFonts w:ascii="Times New Roman" w:eastAsiaTheme="minorEastAsia" w:hAnsi="Times New Roman" w:cs="Times New Roman"/>
+          <w:bCs/>
+          <w:sz w:val="28"/>
+          <w:szCs w:val="28"/>
+        </w:rPr>
+        <w:t xml:space="preserve">, </w:t>
+      </w:r>
+      <w:proofErr w:type="spellStart"/>
+      <w:r>
+        <w:rPr>
+          <w:rFonts w:ascii="Times New Roman" w:eastAsiaTheme="minorEastAsia" w:hAnsi="Times New Roman" w:cs="Times New Roman"/>
+          <w:bCs/>
+          <w:sz w:val="28"/>
+          <w:szCs w:val="28"/>
+        </w:rPr>
+        <w:t>тк</w:t>
+      </w:r>
+      <w:proofErr w:type="spellEnd"/>
+      <w:r>
+        <w:rPr>
+          <w:rFonts w:ascii="Times New Roman" w:eastAsiaTheme="minorEastAsia" w:hAnsi="Times New Roman" w:cs="Times New Roman"/>
+          <w:bCs/>
+          <w:sz w:val="28"/>
+          <w:szCs w:val="28"/>
+        </w:rPr>
+        <w:t xml:space="preserve"> тут не достигается достаточная точность приближения</w:t>
+      </w:r>
+      <w:r>
+        <w:rPr>
+          <w:rFonts w:ascii="Times New Roman" w:eastAsiaTheme="minorEastAsia" w:hAnsi="Times New Roman" w:cs="Times New Roman"/>
+          <w:bCs/>
+          <w:sz w:val="28"/>
+          <w:szCs w:val="28"/>
+        </w:rPr>
+        <w:t>. Возможные решения</w:t>
+      </w:r>
+      <w:r>
+        <w:rPr>
+          <w:rFonts w:ascii="Times New Roman" w:eastAsiaTheme="minorEastAsia" w:hAnsi="Times New Roman" w:cs="Times New Roman"/>
+          <w:bCs/>
+          <w:sz w:val="28"/>
+          <w:szCs w:val="28"/>
+        </w:rPr>
+        <w:t xml:space="preserve"> </w:t>
+      </w:r>
+      <w:r>
+        <w:rPr>
+          <w:rFonts w:ascii="Times New Roman" w:eastAsiaTheme="minorEastAsia" w:hAnsi="Times New Roman" w:cs="Times New Roman"/>
+          <w:bCs/>
+          <w:sz w:val="28"/>
+          <w:szCs w:val="28"/>
+        </w:rPr>
+        <w:t>именно этого случая – использовать другой метод, например</w:t>
+      </w:r>
+      <w:r>
+        <w:rPr>
+          <w:rFonts w:ascii="Times New Roman" w:eastAsiaTheme="minorEastAsia" w:hAnsi="Times New Roman" w:cs="Times New Roman"/>
+          <w:bCs/>
+          <w:sz w:val="28"/>
+          <w:szCs w:val="28"/>
+        </w:rPr>
+        <w:t xml:space="preserve">, </w:t>
+      </w:r>
+      <w:r>
+        <w:rPr>
+          <w:rFonts w:ascii="Times New Roman" w:eastAsiaTheme="minorEastAsia" w:hAnsi="Times New Roman" w:cs="Times New Roman"/>
+          <w:bCs/>
+          <w:sz w:val="28"/>
+          <w:szCs w:val="28"/>
+          <w:lang w:val="en-US"/>
+        </w:rPr>
+        <w:t>MSE</w:t>
+      </w:r>
+      <w:r>
+        <w:rPr>
+          <w:rFonts w:ascii="Times New Roman" w:eastAsiaTheme="minorEastAsia" w:hAnsi="Times New Roman" w:cs="Times New Roman"/>
+          <w:bCs/>
+          <w:sz w:val="28"/>
+          <w:szCs w:val="28"/>
+        </w:rPr>
+        <w:t xml:space="preserve"> (</w:t>
+      </w:r>
+      <w:proofErr w:type="spellStart"/>
+      <w:r>
+        <w:rPr>
+          <w:rFonts w:ascii="Times New Roman" w:eastAsiaTheme="minorEastAsia" w:hAnsi="Times New Roman" w:cs="Times New Roman"/>
+          <w:bCs/>
+          <w:sz w:val="28"/>
+          <w:szCs w:val="28"/>
+        </w:rPr>
+        <w:t>mean</w:t>
+      </w:r>
+      <w:proofErr w:type="spellEnd"/>
+      <w:r>
+        <w:rPr>
+          <w:rFonts w:ascii="Times New Roman" w:eastAsiaTheme="minorEastAsia" w:hAnsi="Times New Roman" w:cs="Times New Roman"/>
+          <w:bCs/>
+          <w:sz w:val="28"/>
+          <w:szCs w:val="28"/>
+        </w:rPr>
+        <w:t xml:space="preserve"> </w:t>
+      </w:r>
+      <w:proofErr w:type="spellStart"/>
+      <w:r>
+        <w:rPr>
+          <w:rFonts w:ascii="Times New Roman" w:eastAsiaTheme="minorEastAsia" w:hAnsi="Times New Roman" w:cs="Times New Roman"/>
+          <w:bCs/>
+          <w:sz w:val="28"/>
+          <w:szCs w:val="28"/>
+        </w:rPr>
+        <w:t>squared</w:t>
+      </w:r>
+      <w:proofErr w:type="spellEnd"/>
+      <w:r>
+        <w:rPr>
+          <w:rFonts w:ascii="Times New Roman" w:eastAsiaTheme="minorEastAsia" w:hAnsi="Times New Roman" w:cs="Times New Roman"/>
+          <w:bCs/>
+          <w:sz w:val="28"/>
+          <w:szCs w:val="28"/>
+        </w:rPr>
+        <w:t xml:space="preserve"> </w:t>
+      </w:r>
+      <w:proofErr w:type="spellStart"/>
+      <w:r>
+        <w:rPr>
+          <w:rFonts w:ascii="Times New Roman" w:eastAsiaTheme="minorEastAsia" w:hAnsi="Times New Roman" w:cs="Times New Roman"/>
+          <w:bCs/>
+          <w:sz w:val="28"/>
+          <w:szCs w:val="28"/>
+        </w:rPr>
+        <w:t>error</w:t>
+      </w:r>
+      <w:proofErr w:type="spellEnd"/>
+      <w:r>
+        <w:rPr>
+          <w:rFonts w:ascii="Times New Roman" w:eastAsiaTheme="minorEastAsia" w:hAnsi="Times New Roman" w:cs="Times New Roman"/>
+          <w:bCs/>
+          <w:sz w:val="28"/>
+          <w:szCs w:val="28"/>
+        </w:rPr>
+        <w:t xml:space="preserve">) или же </w:t>
+      </w:r>
+      <w:r>
+        <w:rPr>
+          <w:rFonts w:ascii="Times New Roman" w:eastAsiaTheme="minorEastAsia" w:hAnsi="Times New Roman" w:cs="Times New Roman"/>
+          <w:bCs/>
+          <w:sz w:val="28"/>
+          <w:szCs w:val="28"/>
+          <w:lang w:val="en-US"/>
+        </w:rPr>
+        <w:t>LSM</w:t>
+      </w:r>
+      <w:r>
+        <w:rPr>
+          <w:rFonts w:ascii="Times New Roman" w:eastAsiaTheme="minorEastAsia" w:hAnsi="Times New Roman" w:cs="Times New Roman"/>
+          <w:bCs/>
+          <w:sz w:val="28"/>
+          <w:szCs w:val="28"/>
+        </w:rPr>
+        <w:t xml:space="preserve"> (</w:t>
+      </w:r>
+      <w:proofErr w:type="spellStart"/>
+      <w:r>
+        <w:rPr>
+          <w:rFonts w:ascii="Times New Roman" w:eastAsiaTheme="minorEastAsia" w:hAnsi="Times New Roman" w:cs="Times New Roman"/>
+          <w:bCs/>
+          <w:sz w:val="28"/>
+          <w:szCs w:val="28"/>
+        </w:rPr>
+        <w:t>least</w:t>
+      </w:r>
+      <w:proofErr w:type="spellEnd"/>
+      <w:r>
+        <w:rPr>
+          <w:rFonts w:ascii="Times New Roman" w:eastAsiaTheme="minorEastAsia" w:hAnsi="Times New Roman" w:cs="Times New Roman"/>
+          <w:bCs/>
+          <w:sz w:val="28"/>
+          <w:szCs w:val="28"/>
+        </w:rPr>
+        <w:t xml:space="preserve"> </w:t>
+      </w:r>
+      <w:proofErr w:type="spellStart"/>
+      <w:r>
+        <w:rPr>
+          <w:rFonts w:ascii="Times New Roman" w:eastAsiaTheme="minorEastAsia" w:hAnsi="Times New Roman" w:cs="Times New Roman"/>
+          <w:bCs/>
+          <w:sz w:val="28"/>
+          <w:szCs w:val="28"/>
+        </w:rPr>
+        <w:t>squares</w:t>
+      </w:r>
+      <w:proofErr w:type="spellEnd"/>
+      <w:r>
+        <w:rPr>
+          <w:rFonts w:ascii="Times New Roman" w:eastAsiaTheme="minorEastAsia" w:hAnsi="Times New Roman" w:cs="Times New Roman"/>
+          <w:bCs/>
+          <w:sz w:val="28"/>
+          <w:szCs w:val="28"/>
+        </w:rPr>
+        <w:t xml:space="preserve"> </w:t>
+      </w:r>
+      <w:proofErr w:type="spellStart"/>
+      <w:r>
+        <w:rPr>
+          <w:rFonts w:ascii="Times New Roman" w:eastAsiaTheme="minorEastAsia" w:hAnsi="Times New Roman" w:cs="Times New Roman"/>
+          <w:bCs/>
+          <w:sz w:val="28"/>
+          <w:szCs w:val="28"/>
+        </w:rPr>
+        <w:t>method</w:t>
+      </w:r>
+      <w:proofErr w:type="spellEnd"/>
+      <w:r>
+        <w:rPr>
+          <w:rFonts w:ascii="Times New Roman" w:eastAsiaTheme="minorEastAsia" w:hAnsi="Times New Roman" w:cs="Times New Roman"/>
+          <w:bCs/>
+          <w:sz w:val="28"/>
+          <w:szCs w:val="28"/>
+        </w:rPr>
+        <w:t>)</w:t>
+      </w:r>
+      <w:r>
+        <w:rPr>
+          <w:rFonts w:ascii="Times New Roman" w:eastAsiaTheme="minorEastAsia" w:hAnsi="Times New Roman" w:cs="Times New Roman"/>
+          <w:bCs/>
+          <w:sz w:val="28"/>
+          <w:szCs w:val="28"/>
+        </w:rPr>
+        <w:t>.</w:t>
       </w:r>
     </w:p>
     <w:p>

</xml_diff>

<commit_message>
another done with this tihs
</commit_message>
<xml_diff>
--- a/lab1/lab_report.docx
+++ b/lab1/lab_report.docx
@@ -475,7 +475,6 @@
         </w:rPr>
         <w:t xml:space="preserve">, коэффициенты </w:t>
       </w:r>
-      <w:proofErr w:type="spellStart"/>
       <w:r>
         <w:rPr>
           <w:rStyle w:val="katex-mathml"/>
@@ -483,17 +482,7 @@
           <w:sz w:val="28"/>
           <w:szCs w:val="28"/>
         </w:rPr>
-        <w:t>a,b,c,d</w:t>
-      </w:r>
-      <w:proofErr w:type="spellEnd"/>
-      <w:r>
-        <w:rPr>
-          <w:rStyle w:val="katex-mathml"/>
-          <w:rFonts w:ascii="Times New Roman" w:hAnsi="Times New Roman" w:cs="Times New Roman"/>
-          <w:sz w:val="28"/>
-          <w:szCs w:val="28"/>
-        </w:rPr>
-        <w:t xml:space="preserve"> </w:t>
+        <w:t xml:space="preserve">a,b,c,d </w:t>
       </w:r>
       <w:r>
         <w:rPr>
@@ -826,29 +815,7 @@
           <w:sz w:val="20"/>
           <w:szCs w:val="20"/>
         </w:rPr>
-        <w:t xml:space="preserve">для норм. </w:t>
-      </w:r>
-      <w:proofErr w:type="spellStart"/>
-      <w:r>
-        <w:rPr>
-          <w:rFonts w:ascii="Times New Roman" w:hAnsi="Times New Roman" w:cs="Times New Roman"/>
-          <w:b/>
-          <w:bCs/>
-          <w:sz w:val="20"/>
-          <w:szCs w:val="20"/>
-        </w:rPr>
-        <w:t>распред</w:t>
-      </w:r>
-      <w:proofErr w:type="spellEnd"/>
-      <w:r>
-        <w:rPr>
-          <w:rFonts w:ascii="Times New Roman" w:hAnsi="Times New Roman" w:cs="Times New Roman"/>
-          <w:b/>
-          <w:bCs/>
-          <w:sz w:val="20"/>
-          <w:szCs w:val="20"/>
-        </w:rPr>
-        <w:t xml:space="preserve">. </w:t>
+        <w:t xml:space="preserve">для норм. распред. </w:t>
       </w:r>
       <w:r>
         <w:rPr>
@@ -1646,29 +1613,7 @@
           <w:sz w:val="28"/>
           <w:szCs w:val="28"/>
         </w:rPr>
-        <w:t xml:space="preserve">, </w:t>
-      </w:r>
-      <w:proofErr w:type="spellStart"/>
-      <w:r>
-        <w:rPr>
-          <w:rStyle w:val="mord"/>
-          <w:rFonts w:ascii="Times New Roman" w:eastAsiaTheme="minorEastAsia" w:hAnsi="Times New Roman" w:cs="Times New Roman"/>
-          <w:bCs/>
-          <w:sz w:val="28"/>
-          <w:szCs w:val="28"/>
-        </w:rPr>
-        <w:t>тк</w:t>
-      </w:r>
-      <w:proofErr w:type="spellEnd"/>
-      <w:r>
-        <w:rPr>
-          <w:rStyle w:val="mord"/>
-          <w:rFonts w:ascii="Times New Roman" w:eastAsiaTheme="minorEastAsia" w:hAnsi="Times New Roman" w:cs="Times New Roman"/>
-          <w:bCs/>
-          <w:sz w:val="28"/>
-          <w:szCs w:val="28"/>
-        </w:rPr>
-        <w:t xml:space="preserve"> сдвиг сместил центр </w:t>
+        <w:t xml:space="preserve">, тк сдвиг сместил центр </w:t>
       </w:r>
       <w:r>
         <w:rPr>
@@ -2318,27 +2263,7 @@
           <w:sz w:val="28"/>
           <w:szCs w:val="28"/>
         </w:rPr>
-        <w:t xml:space="preserve">а) происходит </w:t>
-      </w:r>
-      <w:proofErr w:type="spellStart"/>
-      <w:r>
-        <w:rPr>
-          <w:rFonts w:ascii="Times New Roman" w:eastAsiaTheme="minorEastAsia" w:hAnsi="Times New Roman" w:cs="Times New Roman"/>
-          <w:bCs/>
-          <w:sz w:val="28"/>
-          <w:szCs w:val="28"/>
-        </w:rPr>
-        <w:t>недообучение</w:t>
-      </w:r>
-      <w:proofErr w:type="spellEnd"/>
-      <w:r>
-        <w:rPr>
-          <w:rFonts w:ascii="Times New Roman" w:eastAsiaTheme="minorEastAsia" w:hAnsi="Times New Roman" w:cs="Times New Roman"/>
-          <w:bCs/>
-          <w:sz w:val="28"/>
-          <w:szCs w:val="28"/>
-        </w:rPr>
-        <w:t>,</w:t>
+        <w:t>а) происходит недообучение,</w:t>
       </w:r>
     </w:p>
     <w:p>
@@ -2498,7 +2423,6 @@
         </w:rPr>
         <w:t xml:space="preserve"> помощи матрицы </w:t>
       </w:r>
-      <w:proofErr w:type="spellStart"/>
       <w:r>
         <w:rPr>
           <w:rFonts w:ascii="Times New Roman" w:eastAsiaTheme="minorEastAsia" w:hAnsi="Times New Roman" w:cs="Times New Roman"/>
@@ -2508,7 +2432,6 @@
         </w:rPr>
         <w:t>Вандермонда</w:t>
       </w:r>
-      <w:proofErr w:type="spellEnd"/>
     </w:p>
     <w:p>
       <w:pPr>
@@ -2749,7 +2672,6 @@
           <w:bCs/>
           <w:sz w:val="28"/>
           <w:szCs w:val="28"/>
-          <w:lang w:val="en-US"/>
         </w:rPr>
         <w:t>:</w:t>
       </w:r>
@@ -3205,36 +3127,7 @@
           <w:sz w:val="28"/>
           <w:szCs w:val="28"/>
         </w:rPr>
-        <w:t xml:space="preserve">Давайте заметим, что для решения задачи полиномиальной регрессии методом решения </w:t>
-      </w:r>
-      <w:proofErr w:type="spellStart"/>
-      <w:r>
-        <w:rPr>
-          <w:rFonts w:ascii="Times New Roman" w:eastAsiaTheme="minorEastAsia" w:hAnsi="Times New Roman" w:cs="Times New Roman"/>
-          <w:bCs/>
-          <w:sz w:val="28"/>
-          <w:szCs w:val="28"/>
-        </w:rPr>
-        <w:t>Вандермонда</w:t>
-      </w:r>
-      <w:proofErr w:type="spellEnd"/>
-      <w:r>
-        <w:rPr>
-          <w:rFonts w:ascii="Times New Roman" w:eastAsiaTheme="minorEastAsia" w:hAnsi="Times New Roman" w:cs="Times New Roman"/>
-          <w:bCs/>
-          <w:sz w:val="28"/>
-          <w:szCs w:val="28"/>
-        </w:rPr>
-        <w:t xml:space="preserve"> достаточно просто вызвать переобучение</w:t>
-      </w:r>
-      <w:r>
-        <w:rPr>
-          <w:rFonts w:ascii="Times New Roman" w:eastAsiaTheme="minorEastAsia" w:hAnsi="Times New Roman" w:cs="Times New Roman"/>
-          <w:bCs/>
-          <w:sz w:val="28"/>
-          <w:szCs w:val="28"/>
-        </w:rPr>
-        <w:t>,</w:t>
+        <w:t>Давайте заметим, что для решения задачи полиномиальной регрессии методом решения Вандермонда</w:t>
       </w:r>
       <w:r>
         <w:rPr>
@@ -3252,81 +3145,52 @@
           <w:sz w:val="28"/>
           <w:szCs w:val="28"/>
         </w:rPr>
-        <w:t xml:space="preserve">и </w:t>
-      </w:r>
-      <w:r>
-        <w:rPr>
-          <w:rFonts w:ascii="Times New Roman" w:eastAsiaTheme="minorEastAsia" w:hAnsi="Times New Roman" w:cs="Times New Roman"/>
-          <w:bCs/>
-          <w:sz w:val="28"/>
-          <w:szCs w:val="28"/>
-        </w:rPr>
-        <w:t xml:space="preserve">даже при небольших значениях ошибки </w:t>
-      </w:r>
-      <w:r>
-        <w:rPr>
-          <w:rFonts w:ascii="Times New Roman" w:eastAsiaTheme="minorEastAsia" w:hAnsi="Times New Roman" w:cs="Times New Roman"/>
-          <w:bCs/>
-          <w:sz w:val="28"/>
-          <w:szCs w:val="28"/>
-        </w:rPr>
-        <w:t>появляются расхождения</w:t>
-      </w:r>
-      <w:r>
-        <w:rPr>
-          <w:rFonts w:ascii="Times New Roman" w:eastAsiaTheme="minorEastAsia" w:hAnsi="Times New Roman" w:cs="Times New Roman"/>
-          <w:bCs/>
-          <w:sz w:val="28"/>
-          <w:szCs w:val="28"/>
-        </w:rPr>
-        <w:t xml:space="preserve"> с оригинальной функцией, а </w:t>
-      </w:r>
-      <w:proofErr w:type="spellStart"/>
-      <w:r>
-        <w:rPr>
-          <w:rFonts w:ascii="Times New Roman" w:eastAsiaTheme="minorEastAsia" w:hAnsi="Times New Roman" w:cs="Times New Roman"/>
-          <w:bCs/>
-          <w:sz w:val="28"/>
-          <w:szCs w:val="28"/>
-        </w:rPr>
-        <w:t>тк</w:t>
-      </w:r>
-      <w:proofErr w:type="spellEnd"/>
-      <w:r>
-        <w:rPr>
-          <w:rFonts w:ascii="Times New Roman" w:eastAsiaTheme="minorEastAsia" w:hAnsi="Times New Roman" w:cs="Times New Roman"/>
-          <w:bCs/>
-          <w:sz w:val="28"/>
-          <w:szCs w:val="28"/>
-        </w:rPr>
-        <w:t xml:space="preserve"> </w:t>
-      </w:r>
-      <w:r>
-        <w:rPr>
-          <w:rFonts w:ascii="Times New Roman" w:eastAsiaTheme="minorEastAsia" w:hAnsi="Times New Roman" w:cs="Times New Roman"/>
-          <w:bCs/>
-          <w:sz w:val="28"/>
-          <w:szCs w:val="28"/>
-        </w:rPr>
-        <w:t xml:space="preserve">при этом подходе полином пройдет точно через точки из обучающей выборки, </w:t>
-      </w:r>
-      <w:r>
-        <w:rPr>
-          <w:rFonts w:ascii="Times New Roman" w:eastAsiaTheme="minorEastAsia" w:hAnsi="Times New Roman" w:cs="Times New Roman"/>
-          <w:bCs/>
-          <w:sz w:val="28"/>
-          <w:szCs w:val="28"/>
-        </w:rPr>
-        <w:t>то при</w:t>
-      </w:r>
-      <w:r>
-        <w:rPr>
-          <w:rFonts w:ascii="Times New Roman" w:eastAsiaTheme="minorEastAsia" w:hAnsi="Times New Roman" w:cs="Times New Roman"/>
-          <w:bCs/>
-          <w:sz w:val="28"/>
-          <w:szCs w:val="28"/>
-        </w:rPr>
-        <w:t xml:space="preserve"> неудачном их выборе полином не будет приближать функцию вовсе.</w:t>
+        <w:t xml:space="preserve">полином пройдет точно через точки из обучающей выборки, </w:t>
+      </w:r>
+      <w:r>
+        <w:rPr>
+          <w:rFonts w:ascii="Times New Roman" w:eastAsiaTheme="minorEastAsia" w:hAnsi="Times New Roman" w:cs="Times New Roman"/>
+          <w:bCs/>
+          <w:sz w:val="28"/>
+          <w:szCs w:val="28"/>
+        </w:rPr>
+        <w:t>а</w:t>
+      </w:r>
+      <w:r>
+        <w:rPr>
+          <w:rFonts w:ascii="Times New Roman" w:eastAsiaTheme="minorEastAsia" w:hAnsi="Times New Roman" w:cs="Times New Roman"/>
+          <w:bCs/>
+          <w:sz w:val="28"/>
+          <w:szCs w:val="28"/>
+        </w:rPr>
+        <w:t xml:space="preserve"> при</w:t>
+      </w:r>
+      <w:r>
+        <w:rPr>
+          <w:rFonts w:ascii="Times New Roman" w:eastAsiaTheme="minorEastAsia" w:hAnsi="Times New Roman" w:cs="Times New Roman"/>
+          <w:bCs/>
+          <w:sz w:val="28"/>
+          <w:szCs w:val="28"/>
+        </w:rPr>
+        <w:t xml:space="preserve"> неудачном их выборе полином </w:t>
+      </w:r>
+      <w:r>
+        <w:rPr>
+          <w:rFonts w:ascii="Times New Roman" w:eastAsiaTheme="minorEastAsia" w:hAnsi="Times New Roman" w:cs="Times New Roman"/>
+          <w:bCs/>
+          <w:sz w:val="28"/>
+          <w:szCs w:val="28"/>
+        </w:rPr>
+        <w:t>достаточной маленькой степени не может быть точным</w:t>
+      </w:r>
+      <w:r>
+        <w:rPr>
+          <w:rFonts w:ascii="Times New Roman" w:eastAsiaTheme="minorEastAsia" w:hAnsi="Times New Roman" w:cs="Times New Roman"/>
+          <w:bCs/>
+          <w:sz w:val="28"/>
+          <w:szCs w:val="28"/>
+        </w:rPr>
+        <w:t>.</w:t>
       </w:r>
       <w:r>
         <w:rPr>
@@ -3462,19 +3326,44 @@
           <w:sz w:val="28"/>
           <w:szCs w:val="28"/>
         </w:rPr>
-        <w:t xml:space="preserve">Данный случай я бы классифицировал как </w:t>
-      </w:r>
-      <w:proofErr w:type="spellStart"/>
-      <w:r>
-        <w:rPr>
-          <w:rFonts w:ascii="Times New Roman" w:eastAsiaTheme="minorEastAsia" w:hAnsi="Times New Roman" w:cs="Times New Roman"/>
-          <w:bCs/>
-          <w:sz w:val="28"/>
-          <w:szCs w:val="28"/>
-        </w:rPr>
-        <w:t>недообучение</w:t>
-      </w:r>
-      <w:proofErr w:type="spellEnd"/>
+        <w:t>Данный случай я бы классифицировал как недообучение</w:t>
+      </w:r>
+      <w:r>
+        <w:rPr>
+          <w:rFonts w:ascii="Times New Roman" w:eastAsiaTheme="minorEastAsia" w:hAnsi="Times New Roman" w:cs="Times New Roman"/>
+          <w:bCs/>
+          <w:sz w:val="28"/>
+          <w:szCs w:val="28"/>
+        </w:rPr>
+        <w:t>, тк тут не достигается достаточная точность приближения</w:t>
+      </w:r>
+      <w:r>
+        <w:rPr>
+          <w:rFonts w:ascii="Times New Roman" w:eastAsiaTheme="minorEastAsia" w:hAnsi="Times New Roman" w:cs="Times New Roman"/>
+          <w:bCs/>
+          <w:sz w:val="28"/>
+          <w:szCs w:val="28"/>
+        </w:rPr>
+        <w:t>. Возможные решения</w:t>
+      </w:r>
+      <w:r>
+        <w:rPr>
+          <w:rFonts w:ascii="Times New Roman" w:eastAsiaTheme="minorEastAsia" w:hAnsi="Times New Roman" w:cs="Times New Roman"/>
+          <w:bCs/>
+          <w:sz w:val="28"/>
+          <w:szCs w:val="28"/>
+        </w:rPr>
+        <w:t xml:space="preserve"> </w:t>
+      </w:r>
+      <w:r>
+        <w:rPr>
+          <w:rFonts w:ascii="Times New Roman" w:eastAsiaTheme="minorEastAsia" w:hAnsi="Times New Roman" w:cs="Times New Roman"/>
+          <w:bCs/>
+          <w:sz w:val="28"/>
+          <w:szCs w:val="28"/>
+        </w:rPr>
+        <w:t>именно этого случая – использовать другой метод, например</w:t>
+      </w:r>
       <w:r>
         <w:rPr>
           <w:rFonts w:ascii="Times New Roman" w:eastAsiaTheme="minorEastAsia" w:hAnsi="Times New Roman" w:cs="Times New Roman"/>
@@ -3484,62 +3373,6 @@
         </w:rPr>
         <w:t xml:space="preserve">, </w:t>
       </w:r>
-      <w:proofErr w:type="spellStart"/>
-      <w:r>
-        <w:rPr>
-          <w:rFonts w:ascii="Times New Roman" w:eastAsiaTheme="minorEastAsia" w:hAnsi="Times New Roman" w:cs="Times New Roman"/>
-          <w:bCs/>
-          <w:sz w:val="28"/>
-          <w:szCs w:val="28"/>
-        </w:rPr>
-        <w:t>тк</w:t>
-      </w:r>
-      <w:proofErr w:type="spellEnd"/>
-      <w:r>
-        <w:rPr>
-          <w:rFonts w:ascii="Times New Roman" w:eastAsiaTheme="minorEastAsia" w:hAnsi="Times New Roman" w:cs="Times New Roman"/>
-          <w:bCs/>
-          <w:sz w:val="28"/>
-          <w:szCs w:val="28"/>
-        </w:rPr>
-        <w:t xml:space="preserve"> тут не достигается достаточная точность приближения</w:t>
-      </w:r>
-      <w:r>
-        <w:rPr>
-          <w:rFonts w:ascii="Times New Roman" w:eastAsiaTheme="minorEastAsia" w:hAnsi="Times New Roman" w:cs="Times New Roman"/>
-          <w:bCs/>
-          <w:sz w:val="28"/>
-          <w:szCs w:val="28"/>
-        </w:rPr>
-        <w:t>. Возможные решения</w:t>
-      </w:r>
-      <w:r>
-        <w:rPr>
-          <w:rFonts w:ascii="Times New Roman" w:eastAsiaTheme="minorEastAsia" w:hAnsi="Times New Roman" w:cs="Times New Roman"/>
-          <w:bCs/>
-          <w:sz w:val="28"/>
-          <w:szCs w:val="28"/>
-        </w:rPr>
-        <w:t xml:space="preserve"> </w:t>
-      </w:r>
-      <w:r>
-        <w:rPr>
-          <w:rFonts w:ascii="Times New Roman" w:eastAsiaTheme="minorEastAsia" w:hAnsi="Times New Roman" w:cs="Times New Roman"/>
-          <w:bCs/>
-          <w:sz w:val="28"/>
-          <w:szCs w:val="28"/>
-        </w:rPr>
-        <w:t>именно этого случая – использовать другой метод, например</w:t>
-      </w:r>
-      <w:r>
-        <w:rPr>
-          <w:rFonts w:ascii="Times New Roman" w:eastAsiaTheme="minorEastAsia" w:hAnsi="Times New Roman" w:cs="Times New Roman"/>
-          <w:bCs/>
-          <w:sz w:val="28"/>
-          <w:szCs w:val="28"/>
-        </w:rPr>
-        <w:t xml:space="preserve">, </w:t>
-      </w:r>
       <w:r>
         <w:rPr>
           <w:rFonts w:ascii="Times New Roman" w:eastAsiaTheme="minorEastAsia" w:hAnsi="Times New Roman" w:cs="Times New Roman"/>
@@ -3559,57 +3392,15 @@
         </w:rPr>
         <w:t xml:space="preserve"> (</w:t>
       </w:r>
-      <w:proofErr w:type="spellStart"/>
-      <w:r>
-        <w:rPr>
-          <w:rFonts w:ascii="Times New Roman" w:eastAsiaTheme="minorEastAsia" w:hAnsi="Times New Roman" w:cs="Times New Roman"/>
-          <w:bCs/>
-          <w:sz w:val="28"/>
-          <w:szCs w:val="28"/>
-        </w:rPr>
-        <w:t>mean</w:t>
-      </w:r>
-      <w:proofErr w:type="spellEnd"/>
-      <w:r>
-        <w:rPr>
-          <w:rFonts w:ascii="Times New Roman" w:eastAsiaTheme="minorEastAsia" w:hAnsi="Times New Roman" w:cs="Times New Roman"/>
-          <w:bCs/>
-          <w:sz w:val="28"/>
-          <w:szCs w:val="28"/>
-        </w:rPr>
-        <w:t xml:space="preserve"> </w:t>
-      </w:r>
-      <w:proofErr w:type="spellStart"/>
-      <w:r>
-        <w:rPr>
-          <w:rFonts w:ascii="Times New Roman" w:eastAsiaTheme="minorEastAsia" w:hAnsi="Times New Roman" w:cs="Times New Roman"/>
-          <w:bCs/>
-          <w:sz w:val="28"/>
-          <w:szCs w:val="28"/>
-        </w:rPr>
-        <w:t>squared</w:t>
-      </w:r>
-      <w:proofErr w:type="spellEnd"/>
-      <w:r>
-        <w:rPr>
-          <w:rFonts w:ascii="Times New Roman" w:eastAsiaTheme="minorEastAsia" w:hAnsi="Times New Roman" w:cs="Times New Roman"/>
-          <w:bCs/>
-          <w:sz w:val="28"/>
-          <w:szCs w:val="28"/>
-        </w:rPr>
-        <w:t xml:space="preserve"> </w:t>
-      </w:r>
-      <w:proofErr w:type="spellStart"/>
-      <w:r>
-        <w:rPr>
-          <w:rFonts w:ascii="Times New Roman" w:eastAsiaTheme="minorEastAsia" w:hAnsi="Times New Roman" w:cs="Times New Roman"/>
-          <w:bCs/>
-          <w:sz w:val="28"/>
-          <w:szCs w:val="28"/>
-        </w:rPr>
-        <w:t>error</w:t>
-      </w:r>
-      <w:proofErr w:type="spellEnd"/>
+      <w:r>
+        <w:rPr>
+          <w:rFonts w:ascii="Times New Roman" w:eastAsiaTheme="minorEastAsia" w:hAnsi="Times New Roman" w:cs="Times New Roman"/>
+          <w:bCs/>
+          <w:sz w:val="28"/>
+          <w:szCs w:val="28"/>
+        </w:rPr>
+        <w:t>mean squared error</w:t>
+      </w:r>
       <w:r>
         <w:rPr>
           <w:rFonts w:ascii="Times New Roman" w:eastAsiaTheme="minorEastAsia" w:hAnsi="Times New Roman" w:cs="Times New Roman"/>
@@ -3636,67 +3427,7 @@
           <w:sz w:val="28"/>
           <w:szCs w:val="28"/>
         </w:rPr>
-        <w:t xml:space="preserve"> (</w:t>
-      </w:r>
-      <w:proofErr w:type="spellStart"/>
-      <w:r>
-        <w:rPr>
-          <w:rFonts w:ascii="Times New Roman" w:eastAsiaTheme="minorEastAsia" w:hAnsi="Times New Roman" w:cs="Times New Roman"/>
-          <w:bCs/>
-          <w:sz w:val="28"/>
-          <w:szCs w:val="28"/>
-        </w:rPr>
-        <w:t>least</w:t>
-      </w:r>
-      <w:proofErr w:type="spellEnd"/>
-      <w:r>
-        <w:rPr>
-          <w:rFonts w:ascii="Times New Roman" w:eastAsiaTheme="minorEastAsia" w:hAnsi="Times New Roman" w:cs="Times New Roman"/>
-          <w:bCs/>
-          <w:sz w:val="28"/>
-          <w:szCs w:val="28"/>
-        </w:rPr>
-        <w:t xml:space="preserve"> </w:t>
-      </w:r>
-      <w:proofErr w:type="spellStart"/>
-      <w:r>
-        <w:rPr>
-          <w:rFonts w:ascii="Times New Roman" w:eastAsiaTheme="minorEastAsia" w:hAnsi="Times New Roman" w:cs="Times New Roman"/>
-          <w:bCs/>
-          <w:sz w:val="28"/>
-          <w:szCs w:val="28"/>
-        </w:rPr>
-        <w:t>squares</w:t>
-      </w:r>
-      <w:proofErr w:type="spellEnd"/>
-      <w:r>
-        <w:rPr>
-          <w:rFonts w:ascii="Times New Roman" w:eastAsiaTheme="minorEastAsia" w:hAnsi="Times New Roman" w:cs="Times New Roman"/>
-          <w:bCs/>
-          <w:sz w:val="28"/>
-          <w:szCs w:val="28"/>
-        </w:rPr>
-        <w:t xml:space="preserve"> </w:t>
-      </w:r>
-      <w:proofErr w:type="spellStart"/>
-      <w:r>
-        <w:rPr>
-          <w:rFonts w:ascii="Times New Roman" w:eastAsiaTheme="minorEastAsia" w:hAnsi="Times New Roman" w:cs="Times New Roman"/>
-          <w:bCs/>
-          <w:sz w:val="28"/>
-          <w:szCs w:val="28"/>
-        </w:rPr>
-        <w:t>method</w:t>
-      </w:r>
-      <w:proofErr w:type="spellEnd"/>
-      <w:r>
-        <w:rPr>
-          <w:rFonts w:ascii="Times New Roman" w:eastAsiaTheme="minorEastAsia" w:hAnsi="Times New Roman" w:cs="Times New Roman"/>
-          <w:bCs/>
-          <w:sz w:val="28"/>
-          <w:szCs w:val="28"/>
-        </w:rPr>
-        <w:t>)</w:t>
+        <w:t xml:space="preserve"> (least squares method)</w:t>
       </w:r>
       <w:r>
         <w:rPr>
@@ -3762,27 +3493,7 @@
           <w:sz w:val="28"/>
           <w:szCs w:val="28"/>
         </w:rPr>
-        <w:t xml:space="preserve">Я сгенерировал различные выборки с разными распределениями. Кроме этого, смог добиться переобучения, обучения и </w:t>
-      </w:r>
-      <w:proofErr w:type="spellStart"/>
-      <w:r>
-        <w:rPr>
-          <w:rFonts w:ascii="Times New Roman" w:eastAsiaTheme="minorEastAsia" w:hAnsi="Times New Roman" w:cs="Times New Roman"/>
-          <w:bCs/>
-          <w:sz w:val="28"/>
-          <w:szCs w:val="28"/>
-        </w:rPr>
-        <w:t>недообучения</w:t>
-      </w:r>
-      <w:proofErr w:type="spellEnd"/>
-      <w:r>
-        <w:rPr>
-          <w:rFonts w:ascii="Times New Roman" w:eastAsiaTheme="minorEastAsia" w:hAnsi="Times New Roman" w:cs="Times New Roman"/>
-          <w:bCs/>
-          <w:sz w:val="28"/>
-          <w:szCs w:val="28"/>
-        </w:rPr>
-        <w:t xml:space="preserve"> в методе полиномиальной регрессии.</w:t>
+        <w:t>Я сгенерировал различные выборки с разными распределениями. Кроме этого, смог добиться переобучения, обучения и недообучения в методе полиномиальной регрессии.</w:t>
       </w:r>
     </w:p>
     <w:sectPr>

</xml_diff>